<commit_message>
Update Lab 5_6 report
</commit_message>
<xml_diff>
--- a/Docs/Lab5-6.docx
+++ b/Docs/Lab5-6.docx
@@ -472,23 +472,13 @@
           <w:lang w:val="en-US"/>
         </w:rPr>
       </w:pPr>
-      <w:proofErr w:type="spellStart"/>
-      <w:r>
-        <w:rPr>
-          <w:sz w:val="28"/>
-          <w:szCs w:val="28"/>
-          <w:lang w:val="en-US"/>
-        </w:rPr>
-        <w:t>Ayoub</w:t>
-      </w:r>
-      <w:proofErr w:type="spellEnd"/>
-      <w:r>
-        <w:rPr>
-          <w:sz w:val="28"/>
-          <w:szCs w:val="28"/>
-          <w:lang w:val="en-US"/>
-        </w:rPr>
-        <w:t xml:space="preserve"> EL-HADDADI</w:t>
+      <w:r>
+        <w:rPr>
+          <w:sz w:val="28"/>
+          <w:szCs w:val="28"/>
+          <w:lang w:val="en-US"/>
+        </w:rPr>
+        <w:t>Ayoub EL-HADDADI</w:t>
       </w:r>
     </w:p>
     <w:p>
@@ -672,103 +662,109 @@
         </w:rPr>
         <w:t xml:space="preserve"> information using substitution </w:t>
       </w:r>
+      <w:r>
+        <w:rPr>
+          <w:sz w:val="28"/>
+          <w:szCs w:val="28"/>
+          <w:lang w:val="en-US"/>
+        </w:rPr>
+        <w:t>ciphers.</w:t>
+      </w:r>
+    </w:p>
+    <w:p>
+      <w:pPr>
+        <w:spacing w:before="240" w:line="276" w:lineRule="auto"/>
+        <w:ind w:left="703"/>
+        <w:rPr>
+          <w:sz w:val="28"/>
+          <w:szCs w:val="28"/>
+          <w:lang w:val="en-US"/>
+        </w:rPr>
+      </w:pPr>
+      <w:r>
+        <w:rPr>
+          <w:b/>
+          <w:bCs/>
+          <w:i/>
+          <w:iCs/>
+          <w:sz w:val="28"/>
+          <w:szCs w:val="28"/>
+          <w:lang w:val="en-US"/>
+        </w:rPr>
+        <w:t>Individual task:</w:t>
+      </w:r>
+    </w:p>
+    <w:p>
+      <w:pPr>
+        <w:jc w:val="both"/>
+        <w:rPr>
+          <w:sz w:val="28"/>
+          <w:szCs w:val="28"/>
+          <w:lang w:val="en-US"/>
+        </w:rPr>
+      </w:pPr>
+      <w:r>
+        <w:rPr>
+          <w:sz w:val="28"/>
+          <w:szCs w:val="28"/>
+          <w:lang w:val="en-US"/>
+        </w:rPr>
+        <w:t>• Program for encrypting information using certain algorithms.</w:t>
+      </w:r>
+    </w:p>
+    <w:p>
+      <w:pPr>
+        <w:jc w:val="both"/>
+        <w:rPr>
+          <w:sz w:val="28"/>
+          <w:szCs w:val="28"/>
+          <w:lang w:val="en-US"/>
+        </w:rPr>
+      </w:pPr>
+      <w:r>
+        <w:rPr>
+          <w:sz w:val="28"/>
+          <w:szCs w:val="28"/>
+          <w:lang w:val="en-US"/>
+        </w:rPr>
+        <w:t xml:space="preserve">• </w:t>
+      </w:r>
+      <w:r>
+        <w:rPr>
+          <w:sz w:val="28"/>
+          <w:szCs w:val="28"/>
+          <w:lang w:val="en-US"/>
+        </w:rPr>
+        <w:t>P</w:t>
+      </w:r>
+      <w:r>
+        <w:rPr>
+          <w:sz w:val="28"/>
+          <w:szCs w:val="28"/>
+          <w:lang w:val="en-US"/>
+        </w:rPr>
+        <w:t>rogram for decrypting information (return to the o</w:t>
+      </w:r>
+      <w:r>
+        <w:rPr>
+          <w:sz w:val="28"/>
+          <w:szCs w:val="28"/>
+          <w:lang w:val="en-US"/>
+        </w:rPr>
+        <w:t>riginal appearance of the file).</w:t>
+      </w:r>
+    </w:p>
+    <w:p>
+      <w:pPr>
+        <w:jc w:val="both"/>
+        <w:rPr>
+          <w:sz w:val="28"/>
+          <w:szCs w:val="28"/>
+          <w:lang w:val="en-US"/>
+        </w:rPr>
+      </w:pPr>
       <w:bookmarkStart w:id="0" w:name="_GoBack"/>
       <w:bookmarkEnd w:id="0"/>
-      <w:r>
-        <w:rPr>
-          <w:sz w:val="28"/>
-          <w:szCs w:val="28"/>
-          <w:lang w:val="en-US"/>
-        </w:rPr>
-        <w:t>ciphers.</w:t>
-      </w:r>
-    </w:p>
-    <w:p>
-      <w:pPr>
-        <w:spacing w:before="240" w:line="276" w:lineRule="auto"/>
-        <w:ind w:left="703"/>
-        <w:rPr>
-          <w:sz w:val="28"/>
-          <w:szCs w:val="28"/>
-          <w:lang w:val="en-US"/>
-        </w:rPr>
-      </w:pPr>
-      <w:r>
-        <w:rPr>
-          <w:b/>
-          <w:bCs/>
-          <w:i/>
-          <w:iCs/>
-          <w:sz w:val="28"/>
-          <w:szCs w:val="28"/>
-          <w:lang w:val="en-US"/>
-        </w:rPr>
-        <w:t>Individual task:</w:t>
-      </w:r>
-    </w:p>
-    <w:p>
-      <w:pPr>
-        <w:pStyle w:val="Paragraphedeliste"/>
-        <w:numPr>
-          <w:ilvl w:val="0"/>
-          <w:numId w:val="1"/>
-        </w:numPr>
-        <w:jc w:val="both"/>
-        <w:rPr>
-          <w:sz w:val="28"/>
-          <w:szCs w:val="28"/>
-          <w:lang w:val="en-US"/>
-        </w:rPr>
-      </w:pPr>
-      <w:r>
-        <w:rPr>
-          <w:sz w:val="28"/>
-          <w:szCs w:val="28"/>
-          <w:lang w:val="en-US"/>
-        </w:rPr>
-        <w:t>Information compression program (archiving). As information, use a copy of the file with the developed program.</w:t>
-      </w:r>
-    </w:p>
-    <w:p>
-      <w:pPr>
-        <w:pStyle w:val="Paragraphedeliste"/>
-        <w:numPr>
-          <w:ilvl w:val="0"/>
-          <w:numId w:val="1"/>
-        </w:numPr>
-        <w:jc w:val="both"/>
-        <w:rPr>
-          <w:sz w:val="28"/>
-          <w:szCs w:val="28"/>
-          <w:lang w:val="en-US"/>
-        </w:rPr>
-      </w:pPr>
-      <w:r>
-        <w:rPr>
-          <w:sz w:val="28"/>
-          <w:szCs w:val="28"/>
-          <w:lang w:val="en-US"/>
-        </w:rPr>
-        <w:t>P</w:t>
-      </w:r>
-      <w:r>
-        <w:rPr>
-          <w:sz w:val="28"/>
-          <w:szCs w:val="28"/>
-          <w:lang w:val="en-US"/>
-        </w:rPr>
-        <w:t>rogram to return the archive file to its original form (unzip).</w:t>
-      </w:r>
-    </w:p>
-    <w:p>
-      <w:pPr>
-        <w:jc w:val="both"/>
-        <w:rPr>
-          <w:sz w:val="28"/>
-          <w:szCs w:val="28"/>
-          <w:lang w:val="en-US"/>
-        </w:rPr>
-      </w:pPr>
     </w:p>
     <w:p>
       <w:pPr>

</xml_diff>